<commit_message>
learned .center method and completed designer door mat problem
</commit_message>
<xml_diff>
--- a/Pyhton Notes.docx
+++ b/Pyhton Notes.docx
@@ -3,14 +3,174 @@
 <w:document xmlns:wpc="http://schemas.microsoft.com/office/word/2010/wordprocessingCanvas" xmlns:cx="http://schemas.microsoft.com/office/drawing/2014/chartex" xmlns:cx1="http://schemas.microsoft.com/office/drawing/2015/9/8/chartex" xmlns:cx2="http://schemas.microsoft.com/office/drawing/2015/10/21/chartex" xmlns:cx3="http://schemas.microsoft.com/office/drawing/2016/5/9/chartex" xmlns:cx4="http://schemas.microsoft.com/office/drawing/2016/5/10/chartex" xmlns:cx5="http://schemas.microsoft.com/office/drawing/2016/5/11/chartex" xmlns:cx6="http://schemas.microsoft.com/office/drawing/2016/5/12/chartex" xmlns:cx7="http://schemas.microsoft.com/office/drawing/2016/5/13/chartex" xmlns:cx8="http://schemas.microsoft.com/office/drawing/2016/5/14/chartex" xmlns:mc="http://schemas.openxmlformats.org/markup-compatibility/2006" xmlns:aink="http://schemas.microsoft.com/office/drawing/2016/ink" xmlns:am3d="http://schemas.microsoft.com/office/drawing/2017/model3d" xmlns:o="urn:schemas-microsoft-com:office:office" xmlns:oel="http://schemas.microsoft.com/office/2019/extlst" xmlns:r="http://schemas.openxmlformats.org/officeDocument/2006/relationships" xmlns:m="http://schemas.openxmlformats.org/officeDocument/2006/math" xmlns:v="urn:schemas-microsoft-com:vml" xmlns:wp14="http://schemas.microsoft.com/office/word/2010/wordprocessingDrawing" xmlns:wp="http://schemas.openxmlformats.org/drawingml/2006/wordprocessingDrawing" xmlns:w10="urn:schemas-microsoft-com:office:word" xmlns:w="http://schemas.openxmlformats.org/wordprocessingml/2006/main" xmlns:w14="http://schemas.microsoft.com/office/word/2010/wordml" xmlns:w15="http://schemas.microsoft.com/office/word/2012/wordml" xmlns:w16cex="http://schemas.microsoft.com/office/word/2018/wordml/cex" xmlns:w16cid="http://schemas.microsoft.com/office/word/2016/wordml/cid" xmlns:w16="http://schemas.microsoft.com/office/word/2018/wordml" xmlns:w16du="http://schemas.microsoft.com/office/word/2023/wordml/word16du" xmlns:w16sdtdh="http://schemas.microsoft.com/office/word/2020/wordml/sdtdatahash" xmlns:w16se="http://schemas.microsoft.com/office/word/2015/wordml/symex" xmlns:wpg="http://schemas.microsoft.com/office/word/2010/wordprocessingGroup" xmlns:wpi="http://schemas.microsoft.com/office/word/2010/wordprocessingInk" xmlns:wne="http://schemas.microsoft.com/office/word/2006/wordml" xmlns:wps="http://schemas.microsoft.com/office/word/2010/wordprocessingShape" mc:Ignorable="w14 w15 w16se w16cid w16 w16cex w16sdtdh w16du wp14">
   <w:body>
     <w:p>
-      <w:r>
-        <w:t>Sample</w:t>
-      </w:r>
-      <w:r>
-        <w:t xml:space="preserve"> 2</w:t>
-      </w:r>
+      <w:pPr>
+        <w:pStyle w:val="Heading1"/>
+      </w:pPr>
+      <w:r>
+        <w:t>textwrap (</w:t>
+      </w:r>
+      <w:r>
+        <w:t>p, w</w:t>
+      </w:r>
+      <w:r>
+        <w:t>)</w:t>
+      </w:r>
+    </w:p>
+    <w:p>
+      <w:r>
+        <w:t>suppose you have paragraph that you want to break down the word then you can use this textwrap it has two functions</w:t>
+      </w:r>
+    </w:p>
+    <w:p>
+      <w:pPr>
+        <w:pStyle w:val="ListParagraph"/>
+        <w:numPr>
+          <w:ilvl w:val="0"/>
+          <w:numId w:val="1"/>
+        </w:numPr>
+      </w:pPr>
+      <w:r>
+        <w:t xml:space="preserve">textwrap.fill(p, w) – para, width to be cutdown </w:t>
+      </w:r>
+    </w:p>
+    <w:p>
+      <w:pPr>
+        <w:pStyle w:val="ListParagraph"/>
+        <w:numPr>
+          <w:ilvl w:val="2"/>
+          <w:numId w:val="2"/>
+        </w:numPr>
+      </w:pPr>
+      <w:r>
+        <w:t>it returns the cutdown words as a string</w:t>
+      </w:r>
+    </w:p>
+    <w:p>
+      <w:pPr>
+        <w:pStyle w:val="ListParagraph"/>
+        <w:numPr>
+          <w:ilvl w:val="0"/>
+          <w:numId w:val="1"/>
+        </w:numPr>
+      </w:pPr>
+      <w:r>
+        <w:t>textwrap.</w:t>
+      </w:r>
+      <w:r>
+        <w:t>wrap</w:t>
+      </w:r>
+      <w:r>
+        <w:t xml:space="preserve">(p, w) – para, width to be cutdown </w:t>
+      </w:r>
+    </w:p>
+    <w:p>
+      <w:pPr>
+        <w:pStyle w:val="ListParagraph"/>
+        <w:numPr>
+          <w:ilvl w:val="2"/>
+          <w:numId w:val="2"/>
+        </w:numPr>
+      </w:pPr>
+      <w:r>
+        <w:t>it return</w:t>
+      </w:r>
+      <w:r>
+        <w:t>s</w:t>
+      </w:r>
+      <w:r>
+        <w:t xml:space="preserve"> the cutdown words </w:t>
+      </w:r>
+      <w:r>
+        <w:t>in</w:t>
+      </w:r>
+      <w:r>
+        <w:t xml:space="preserve"> a </w:t>
+      </w:r>
+      <w:r>
+        <w:t>list</w:t>
+      </w:r>
+    </w:p>
+    <w:p>
+      <w:r>
+        <w:t xml:space="preserve">code: </w:t>
+      </w:r>
+      <w:hyperlink r:id="rId5" w:history="1">
+        <w:r>
+          <w:rPr>
+            <w:rStyle w:val="Hyperlink"/>
+          </w:rPr>
+          <w:t>https://www.hackerrank.com/challenges/text-wrap/problem?isFullScreen=true</w:t>
+        </w:r>
+      </w:hyperlink>
     </w:p>
     <w:p/>
+    <w:p>
+      <w:pPr>
+        <w:pStyle w:val="Heading1"/>
+      </w:pPr>
+      <w:r>
+        <w:t>value</w:t>
+      </w:r>
+      <w:r>
+        <w:t xml:space="preserve">.center(w, </w:t>
+      </w:r>
+      <w:r>
+        <w:t>fill</w:t>
+      </w:r>
+      <w:r>
+        <w:t>)</w:t>
+      </w:r>
+    </w:p>
+    <w:p>
+      <w:r>
+        <w:t>center method is used to center the value based on the given width, it has two parameters one is width defining the</w:t>
+      </w:r>
+      <w:r>
+        <w:t xml:space="preserve"> number where the value should be centered and the fill </w:t>
+      </w:r>
+      <w:r>
+        <w:t xml:space="preserve">parameter defining what should fills the space </w:t>
+      </w:r>
+    </w:p>
+    <w:p>
+      <w:r>
+        <w:t xml:space="preserve">video: </w:t>
+      </w:r>
+      <w:hyperlink r:id="rId6" w:history="1">
+        <w:r>
+          <w:rPr>
+            <w:rStyle w:val="Hyperlink"/>
+          </w:rPr>
+          <w:t>https://youtu.be/vSWG64M1tPE?si=_XEgud4sTUthlma5</w:t>
+        </w:r>
+      </w:hyperlink>
+    </w:p>
+    <w:p>
+      <w:r>
+        <w:t xml:space="preserve">code: </w:t>
+      </w:r>
+      <w:hyperlink r:id="rId7" w:history="1">
+        <w:r>
+          <w:rPr>
+            <w:rStyle w:val="Hyperlink"/>
+          </w:rPr>
+          <w:t>https://www.hackerrank.com/challenges/designer-door-mat/problem?isFullScreen=true</w:t>
+        </w:r>
+      </w:hyperlink>
+    </w:p>
+    <w:p>
+      <w:pPr>
+        <w:rPr>
+          <w:rStyle w:val="SubtleEmphasis"/>
+        </w:rPr>
+      </w:pPr>
+    </w:p>
+    <w:p/>
+    <w:p>
+      <w:pPr>
+        <w:pStyle w:val="ListParagraph"/>
+      </w:pPr>
+    </w:p>
     <w:sectPr>
       <w:pgSz w:w="12240" w:h="15840"/>
       <w:pgMar w:top="1440" w:right="1440" w:bottom="1440" w:left="1440" w:header="720" w:footer="720" w:gutter="0"/>
@@ -19,6 +179,216 @@
     </w:sectPr>
   </w:body>
 </w:document>
+</file>
+
+<file path=word/numbering.xml><?xml version="1.0" encoding="utf-8"?>
+<w:numbering xmlns:wpc="http://schemas.microsoft.com/office/word/2010/wordprocessingCanvas" xmlns:cx="http://schemas.microsoft.com/office/drawing/2014/chartex" xmlns:cx1="http://schemas.microsoft.com/office/drawing/2015/9/8/chartex" xmlns:cx2="http://schemas.microsoft.com/office/drawing/2015/10/21/chartex" xmlns:cx3="http://schemas.microsoft.com/office/drawing/2016/5/9/chartex" xmlns:cx4="http://schemas.microsoft.com/office/drawing/2016/5/10/chartex" xmlns:cx5="http://schemas.microsoft.com/office/drawing/2016/5/11/chartex" xmlns:cx6="http://schemas.microsoft.com/office/drawing/2016/5/12/chartex" xmlns:cx7="http://schemas.microsoft.com/office/drawing/2016/5/13/chartex" xmlns:cx8="http://schemas.microsoft.com/office/drawing/2016/5/14/chartex" xmlns:mc="http://schemas.openxmlformats.org/markup-compatibility/2006" xmlns:aink="http://schemas.microsoft.com/office/drawing/2016/ink" xmlns:am3d="http://schemas.microsoft.com/office/drawing/2017/model3d" xmlns:o="urn:schemas-microsoft-com:office:office" xmlns:oel="http://schemas.microsoft.com/office/2019/extlst" xmlns:r="http://schemas.openxmlformats.org/officeDocument/2006/relationships" xmlns:m="http://schemas.openxmlformats.org/officeDocument/2006/math" xmlns:v="urn:schemas-microsoft-com:vml" xmlns:wp14="http://schemas.microsoft.com/office/word/2010/wordprocessingDrawing" xmlns:wp="http://schemas.openxmlformats.org/drawingml/2006/wordprocessingDrawing" xmlns:w10="urn:schemas-microsoft-com:office:word" xmlns:w="http://schemas.openxmlformats.org/wordprocessingml/2006/main" xmlns:w14="http://schemas.microsoft.com/office/word/2010/wordml" xmlns:w15="http://schemas.microsoft.com/office/word/2012/wordml" xmlns:w16cex="http://schemas.microsoft.com/office/word/2018/wordml/cex" xmlns:w16cid="http://schemas.microsoft.com/office/word/2016/wordml/cid" xmlns:w16="http://schemas.microsoft.com/office/word/2018/wordml" xmlns:w16du="http://schemas.microsoft.com/office/word/2023/wordml/word16du" xmlns:w16sdtdh="http://schemas.microsoft.com/office/word/2020/wordml/sdtdatahash" xmlns:w16se="http://schemas.microsoft.com/office/word/2015/wordml/symex" xmlns:wpg="http://schemas.microsoft.com/office/word/2010/wordprocessingGroup" xmlns:wpi="http://schemas.microsoft.com/office/word/2010/wordprocessingInk" xmlns:wne="http://schemas.microsoft.com/office/word/2006/wordml" xmlns:wps="http://schemas.microsoft.com/office/word/2010/wordprocessingShape" mc:Ignorable="w14 w15 w16se w16cid w16 w16cex w16sdtdh w16du wp14">
+  <w:abstractNum w:abstractNumId="0" w15:restartNumberingAfterBreak="0">
+    <w:nsid w:val="434C0BEB"/>
+    <w:multiLevelType w:val="hybridMultilevel"/>
+    <w:tmpl w:val="4DEA6E2C"/>
+    <w:lvl w:ilvl="0" w:tplc="0409000F">
+      <w:start w:val="1"/>
+      <w:numFmt w:val="decimal"/>
+      <w:lvlText w:val="%1."/>
+      <w:lvlJc w:val="left"/>
+      <w:pPr>
+        <w:ind w:left="720" w:hanging="360"/>
+      </w:pPr>
+    </w:lvl>
+    <w:lvl w:ilvl="1" w:tplc="04090019" w:tentative="1">
+      <w:start w:val="1"/>
+      <w:numFmt w:val="lowerLetter"/>
+      <w:lvlText w:val="%2."/>
+      <w:lvlJc w:val="left"/>
+      <w:pPr>
+        <w:ind w:left="1440" w:hanging="360"/>
+      </w:pPr>
+    </w:lvl>
+    <w:lvl w:ilvl="2" w:tplc="0409001B" w:tentative="1">
+      <w:start w:val="1"/>
+      <w:numFmt w:val="lowerRoman"/>
+      <w:lvlText w:val="%3."/>
+      <w:lvlJc w:val="right"/>
+      <w:pPr>
+        <w:ind w:left="2160" w:hanging="180"/>
+      </w:pPr>
+    </w:lvl>
+    <w:lvl w:ilvl="3" w:tplc="0409000F" w:tentative="1">
+      <w:start w:val="1"/>
+      <w:numFmt w:val="decimal"/>
+      <w:lvlText w:val="%4."/>
+      <w:lvlJc w:val="left"/>
+      <w:pPr>
+        <w:ind w:left="2880" w:hanging="360"/>
+      </w:pPr>
+    </w:lvl>
+    <w:lvl w:ilvl="4" w:tplc="04090019" w:tentative="1">
+      <w:start w:val="1"/>
+      <w:numFmt w:val="lowerLetter"/>
+      <w:lvlText w:val="%5."/>
+      <w:lvlJc w:val="left"/>
+      <w:pPr>
+        <w:ind w:left="3600" w:hanging="360"/>
+      </w:pPr>
+    </w:lvl>
+    <w:lvl w:ilvl="5" w:tplc="0409001B" w:tentative="1">
+      <w:start w:val="1"/>
+      <w:numFmt w:val="lowerRoman"/>
+      <w:lvlText w:val="%6."/>
+      <w:lvlJc w:val="right"/>
+      <w:pPr>
+        <w:ind w:left="4320" w:hanging="180"/>
+      </w:pPr>
+    </w:lvl>
+    <w:lvl w:ilvl="6" w:tplc="0409000F" w:tentative="1">
+      <w:start w:val="1"/>
+      <w:numFmt w:val="decimal"/>
+      <w:lvlText w:val="%7."/>
+      <w:lvlJc w:val="left"/>
+      <w:pPr>
+        <w:ind w:left="5040" w:hanging="360"/>
+      </w:pPr>
+    </w:lvl>
+    <w:lvl w:ilvl="7" w:tplc="04090019" w:tentative="1">
+      <w:start w:val="1"/>
+      <w:numFmt w:val="lowerLetter"/>
+      <w:lvlText w:val="%8."/>
+      <w:lvlJc w:val="left"/>
+      <w:pPr>
+        <w:ind w:left="5760" w:hanging="360"/>
+      </w:pPr>
+    </w:lvl>
+    <w:lvl w:ilvl="8" w:tplc="0409001B" w:tentative="1">
+      <w:start w:val="1"/>
+      <w:numFmt w:val="lowerRoman"/>
+      <w:lvlText w:val="%9."/>
+      <w:lvlJc w:val="right"/>
+      <w:pPr>
+        <w:ind w:left="6480" w:hanging="180"/>
+      </w:pPr>
+    </w:lvl>
+  </w:abstractNum>
+  <w:abstractNum w:abstractNumId="1" w15:restartNumberingAfterBreak="0">
+    <w:nsid w:val="741B037A"/>
+    <w:multiLevelType w:val="multilevel"/>
+    <w:tmpl w:val="04090021"/>
+    <w:lvl w:ilvl="0">
+      <w:start w:val="1"/>
+      <w:numFmt w:val="bullet"/>
+      <w:lvlText w:val=""/>
+      <w:lvlJc w:val="left"/>
+      <w:pPr>
+        <w:ind w:left="360" w:hanging="360"/>
+      </w:pPr>
+      <w:rPr>
+        <w:rFonts w:ascii="Wingdings" w:hAnsi="Wingdings" w:hint="default"/>
+      </w:rPr>
+    </w:lvl>
+    <w:lvl w:ilvl="1">
+      <w:start w:val="1"/>
+      <w:numFmt w:val="bullet"/>
+      <w:lvlText w:val=""/>
+      <w:lvlJc w:val="left"/>
+      <w:pPr>
+        <w:ind w:left="720" w:hanging="360"/>
+      </w:pPr>
+      <w:rPr>
+        <w:rFonts w:ascii="Wingdings" w:hAnsi="Wingdings" w:hint="default"/>
+      </w:rPr>
+    </w:lvl>
+    <w:lvl w:ilvl="2">
+      <w:start w:val="1"/>
+      <w:numFmt w:val="bullet"/>
+      <w:lvlText w:val=""/>
+      <w:lvlJc w:val="left"/>
+      <w:pPr>
+        <w:ind w:left="1080" w:hanging="360"/>
+      </w:pPr>
+      <w:rPr>
+        <w:rFonts w:ascii="Wingdings" w:hAnsi="Wingdings" w:hint="default"/>
+      </w:rPr>
+    </w:lvl>
+    <w:lvl w:ilvl="3">
+      <w:start w:val="1"/>
+      <w:numFmt w:val="bullet"/>
+      <w:lvlText w:val=""/>
+      <w:lvlJc w:val="left"/>
+      <w:pPr>
+        <w:ind w:left="1440" w:hanging="360"/>
+      </w:pPr>
+      <w:rPr>
+        <w:rFonts w:ascii="Symbol" w:hAnsi="Symbol" w:hint="default"/>
+      </w:rPr>
+    </w:lvl>
+    <w:lvl w:ilvl="4">
+      <w:start w:val="1"/>
+      <w:numFmt w:val="bullet"/>
+      <w:lvlText w:val=""/>
+      <w:lvlJc w:val="left"/>
+      <w:pPr>
+        <w:ind w:left="1800" w:hanging="360"/>
+      </w:pPr>
+      <w:rPr>
+        <w:rFonts w:ascii="Symbol" w:hAnsi="Symbol" w:hint="default"/>
+      </w:rPr>
+    </w:lvl>
+    <w:lvl w:ilvl="5">
+      <w:start w:val="1"/>
+      <w:numFmt w:val="bullet"/>
+      <w:lvlText w:val=""/>
+      <w:lvlJc w:val="left"/>
+      <w:pPr>
+        <w:ind w:left="2160" w:hanging="360"/>
+      </w:pPr>
+      <w:rPr>
+        <w:rFonts w:ascii="Wingdings" w:hAnsi="Wingdings" w:hint="default"/>
+      </w:rPr>
+    </w:lvl>
+    <w:lvl w:ilvl="6">
+      <w:start w:val="1"/>
+      <w:numFmt w:val="bullet"/>
+      <w:lvlText w:val=""/>
+      <w:lvlJc w:val="left"/>
+      <w:pPr>
+        <w:ind w:left="2520" w:hanging="360"/>
+      </w:pPr>
+      <w:rPr>
+        <w:rFonts w:ascii="Wingdings" w:hAnsi="Wingdings" w:hint="default"/>
+      </w:rPr>
+    </w:lvl>
+    <w:lvl w:ilvl="7">
+      <w:start w:val="1"/>
+      <w:numFmt w:val="bullet"/>
+      <w:lvlText w:val=""/>
+      <w:lvlJc w:val="left"/>
+      <w:pPr>
+        <w:ind w:left="2880" w:hanging="360"/>
+      </w:pPr>
+      <w:rPr>
+        <w:rFonts w:ascii="Symbol" w:hAnsi="Symbol" w:hint="default"/>
+      </w:rPr>
+    </w:lvl>
+    <w:lvl w:ilvl="8">
+      <w:start w:val="1"/>
+      <w:numFmt w:val="bullet"/>
+      <w:lvlText w:val=""/>
+      <w:lvlJc w:val="left"/>
+      <w:pPr>
+        <w:ind w:left="3240" w:hanging="360"/>
+      </w:pPr>
+      <w:rPr>
+        <w:rFonts w:ascii="Symbol" w:hAnsi="Symbol" w:hint="default"/>
+      </w:rPr>
+    </w:lvl>
+  </w:abstractNum>
+  <w:num w:numId="1" w16cid:durableId="677003536">
+    <w:abstractNumId w:val="0"/>
+  </w:num>
+  <w:num w:numId="2" w16cid:durableId="1477914449">
+    <w:abstractNumId w:val="1"/>
+  </w:num>
+</w:numbering>
 </file>
 
 <file path=word/styles.xml><?xml version="1.0" encoding="utf-8"?>
@@ -429,7 +799,7 @@
     <w:link w:val="Heading1Char"/>
     <w:uiPriority w:val="9"/>
     <w:qFormat/>
-    <w:rsid w:val="00EB680E"/>
+    <w:rsid w:val="00D31541"/>
     <w:pPr>
       <w:keepNext/>
       <w:keepLines/>
@@ -452,7 +822,7 @@
     <w:semiHidden/>
     <w:unhideWhenUsed/>
     <w:qFormat/>
-    <w:rsid w:val="00EB680E"/>
+    <w:rsid w:val="00D31541"/>
     <w:pPr>
       <w:keepNext/>
       <w:keepLines/>
@@ -475,7 +845,7 @@
     <w:semiHidden/>
     <w:unhideWhenUsed/>
     <w:qFormat/>
-    <w:rsid w:val="00EB680E"/>
+    <w:rsid w:val="00D31541"/>
     <w:pPr>
       <w:keepNext/>
       <w:keepLines/>
@@ -498,7 +868,7 @@
     <w:semiHidden/>
     <w:unhideWhenUsed/>
     <w:qFormat/>
-    <w:rsid w:val="00EB680E"/>
+    <w:rsid w:val="00D31541"/>
     <w:pPr>
       <w:keepNext/>
       <w:keepLines/>
@@ -521,7 +891,7 @@
     <w:semiHidden/>
     <w:unhideWhenUsed/>
     <w:qFormat/>
-    <w:rsid w:val="00EB680E"/>
+    <w:rsid w:val="00D31541"/>
     <w:pPr>
       <w:keepNext/>
       <w:keepLines/>
@@ -542,7 +912,7 @@
     <w:semiHidden/>
     <w:unhideWhenUsed/>
     <w:qFormat/>
-    <w:rsid w:val="00EB680E"/>
+    <w:rsid w:val="00D31541"/>
     <w:pPr>
       <w:keepNext/>
       <w:keepLines/>
@@ -565,7 +935,7 @@
     <w:semiHidden/>
     <w:unhideWhenUsed/>
     <w:qFormat/>
-    <w:rsid w:val="00EB680E"/>
+    <w:rsid w:val="00D31541"/>
     <w:pPr>
       <w:keepNext/>
       <w:keepLines/>
@@ -586,7 +956,7 @@
     <w:semiHidden/>
     <w:unhideWhenUsed/>
     <w:qFormat/>
-    <w:rsid w:val="00EB680E"/>
+    <w:rsid w:val="00D31541"/>
     <w:pPr>
       <w:keepNext/>
       <w:keepLines/>
@@ -609,7 +979,7 @@
     <w:semiHidden/>
     <w:unhideWhenUsed/>
     <w:qFormat/>
-    <w:rsid w:val="00EB680E"/>
+    <w:rsid w:val="00D31541"/>
     <w:pPr>
       <w:keepNext/>
       <w:keepLines/>
@@ -653,7 +1023,7 @@
     <w:basedOn w:val="DefaultParagraphFont"/>
     <w:link w:val="Heading1"/>
     <w:uiPriority w:val="9"/>
-    <w:rsid w:val="00EB680E"/>
+    <w:rsid w:val="00D31541"/>
     <w:rPr>
       <w:rFonts w:asciiTheme="majorHAnsi" w:eastAsiaTheme="majorEastAsia" w:hAnsiTheme="majorHAnsi" w:cstheme="majorBidi"/>
       <w:color w:val="0F4761" w:themeColor="accent1" w:themeShade="BF"/>
@@ -667,7 +1037,7 @@
     <w:link w:val="Heading2"/>
     <w:uiPriority w:val="9"/>
     <w:semiHidden/>
-    <w:rsid w:val="00EB680E"/>
+    <w:rsid w:val="00D31541"/>
     <w:rPr>
       <w:rFonts w:asciiTheme="majorHAnsi" w:eastAsiaTheme="majorEastAsia" w:hAnsiTheme="majorHAnsi" w:cstheme="majorBidi"/>
       <w:color w:val="0F4761" w:themeColor="accent1" w:themeShade="BF"/>
@@ -681,7 +1051,7 @@
     <w:link w:val="Heading3"/>
     <w:uiPriority w:val="9"/>
     <w:semiHidden/>
-    <w:rsid w:val="00EB680E"/>
+    <w:rsid w:val="00D31541"/>
     <w:rPr>
       <w:rFonts w:eastAsiaTheme="majorEastAsia" w:cstheme="majorBidi"/>
       <w:color w:val="0F4761" w:themeColor="accent1" w:themeShade="BF"/>
@@ -695,7 +1065,7 @@
     <w:link w:val="Heading4"/>
     <w:uiPriority w:val="9"/>
     <w:semiHidden/>
-    <w:rsid w:val="00EB680E"/>
+    <w:rsid w:val="00D31541"/>
     <w:rPr>
       <w:rFonts w:eastAsiaTheme="majorEastAsia" w:cstheme="majorBidi"/>
       <w:i/>
@@ -709,7 +1079,7 @@
     <w:link w:val="Heading5"/>
     <w:uiPriority w:val="9"/>
     <w:semiHidden/>
-    <w:rsid w:val="00EB680E"/>
+    <w:rsid w:val="00D31541"/>
     <w:rPr>
       <w:rFonts w:eastAsiaTheme="majorEastAsia" w:cstheme="majorBidi"/>
       <w:color w:val="0F4761" w:themeColor="accent1" w:themeShade="BF"/>
@@ -721,7 +1091,7 @@
     <w:link w:val="Heading6"/>
     <w:uiPriority w:val="9"/>
     <w:semiHidden/>
-    <w:rsid w:val="00EB680E"/>
+    <w:rsid w:val="00D31541"/>
     <w:rPr>
       <w:rFonts w:eastAsiaTheme="majorEastAsia" w:cstheme="majorBidi"/>
       <w:i/>
@@ -735,7 +1105,7 @@
     <w:link w:val="Heading7"/>
     <w:uiPriority w:val="9"/>
     <w:semiHidden/>
-    <w:rsid w:val="00EB680E"/>
+    <w:rsid w:val="00D31541"/>
     <w:rPr>
       <w:rFonts w:eastAsiaTheme="majorEastAsia" w:cstheme="majorBidi"/>
       <w:color w:val="595959" w:themeColor="text1" w:themeTint="A6"/>
@@ -747,7 +1117,7 @@
     <w:link w:val="Heading8"/>
     <w:uiPriority w:val="9"/>
     <w:semiHidden/>
-    <w:rsid w:val="00EB680E"/>
+    <w:rsid w:val="00D31541"/>
     <w:rPr>
       <w:rFonts w:eastAsiaTheme="majorEastAsia" w:cstheme="majorBidi"/>
       <w:i/>
@@ -761,7 +1131,7 @@
     <w:link w:val="Heading9"/>
     <w:uiPriority w:val="9"/>
     <w:semiHidden/>
-    <w:rsid w:val="00EB680E"/>
+    <w:rsid w:val="00D31541"/>
     <w:rPr>
       <w:rFonts w:eastAsiaTheme="majorEastAsia" w:cstheme="majorBidi"/>
       <w:color w:val="272727" w:themeColor="text1" w:themeTint="D8"/>
@@ -774,7 +1144,7 @@
     <w:link w:val="TitleChar"/>
     <w:uiPriority w:val="10"/>
     <w:qFormat/>
-    <w:rsid w:val="00EB680E"/>
+    <w:rsid w:val="00D31541"/>
     <w:pPr>
       <w:spacing w:after="80" w:line="240" w:lineRule="auto"/>
       <w:contextualSpacing/>
@@ -792,7 +1162,7 @@
     <w:basedOn w:val="DefaultParagraphFont"/>
     <w:link w:val="Title"/>
     <w:uiPriority w:val="10"/>
-    <w:rsid w:val="00EB680E"/>
+    <w:rsid w:val="00D31541"/>
     <w:rPr>
       <w:rFonts w:asciiTheme="majorHAnsi" w:eastAsiaTheme="majorEastAsia" w:hAnsiTheme="majorHAnsi" w:cstheme="majorBidi"/>
       <w:spacing w:val="-10"/>
@@ -808,7 +1178,7 @@
     <w:link w:val="SubtitleChar"/>
     <w:uiPriority w:val="11"/>
     <w:qFormat/>
-    <w:rsid w:val="00EB680E"/>
+    <w:rsid w:val="00D31541"/>
     <w:pPr>
       <w:numPr>
         <w:ilvl w:val="1"/>
@@ -827,7 +1197,7 @@
     <w:basedOn w:val="DefaultParagraphFont"/>
     <w:link w:val="Subtitle"/>
     <w:uiPriority w:val="11"/>
-    <w:rsid w:val="00EB680E"/>
+    <w:rsid w:val="00D31541"/>
     <w:rPr>
       <w:rFonts w:eastAsiaTheme="majorEastAsia" w:cstheme="majorBidi"/>
       <w:color w:val="595959" w:themeColor="text1" w:themeTint="A6"/>
@@ -843,7 +1213,7 @@
     <w:link w:val="QuoteChar"/>
     <w:uiPriority w:val="29"/>
     <w:qFormat/>
-    <w:rsid w:val="00EB680E"/>
+    <w:rsid w:val="00D31541"/>
     <w:pPr>
       <w:spacing w:before="160"/>
       <w:jc w:val="center"/>
@@ -859,7 +1229,7 @@
     <w:basedOn w:val="DefaultParagraphFont"/>
     <w:link w:val="Quote"/>
     <w:uiPriority w:val="29"/>
-    <w:rsid w:val="00EB680E"/>
+    <w:rsid w:val="00D31541"/>
     <w:rPr>
       <w:i/>
       <w:iCs/>
@@ -871,7 +1241,7 @@
     <w:basedOn w:val="Normal"/>
     <w:uiPriority w:val="34"/>
     <w:qFormat/>
-    <w:rsid w:val="00EB680E"/>
+    <w:rsid w:val="00D31541"/>
     <w:pPr>
       <w:ind w:left="720"/>
       <w:contextualSpacing/>
@@ -882,7 +1252,7 @@
     <w:basedOn w:val="DefaultParagraphFont"/>
     <w:uiPriority w:val="21"/>
     <w:qFormat/>
-    <w:rsid w:val="00EB680E"/>
+    <w:rsid w:val="00D31541"/>
     <w:rPr>
       <w:i/>
       <w:iCs/>
@@ -896,7 +1266,7 @@
     <w:link w:val="IntenseQuoteChar"/>
     <w:uiPriority w:val="30"/>
     <w:qFormat/>
-    <w:rsid w:val="00EB680E"/>
+    <w:rsid w:val="00D31541"/>
     <w:pPr>
       <w:pBdr>
         <w:top w:val="single" w:sz="4" w:space="10" w:color="0F4761" w:themeColor="accent1" w:themeShade="BF"/>
@@ -917,7 +1287,7 @@
     <w:basedOn w:val="DefaultParagraphFont"/>
     <w:link w:val="IntenseQuote"/>
     <w:uiPriority w:val="30"/>
-    <w:rsid w:val="00EB680E"/>
+    <w:rsid w:val="00D31541"/>
     <w:rPr>
       <w:i/>
       <w:iCs/>
@@ -929,13 +1299,48 @@
     <w:basedOn w:val="DefaultParagraphFont"/>
     <w:uiPriority w:val="32"/>
     <w:qFormat/>
-    <w:rsid w:val="00EB680E"/>
+    <w:rsid w:val="00D31541"/>
     <w:rPr>
       <w:b/>
       <w:bCs/>
       <w:smallCaps/>
       <w:color w:val="0F4761" w:themeColor="accent1" w:themeShade="BF"/>
       <w:spacing w:val="5"/>
+    </w:rPr>
+  </w:style>
+  <w:style w:type="character" w:styleId="Hyperlink">
+    <w:name w:val="Hyperlink"/>
+    <w:basedOn w:val="DefaultParagraphFont"/>
+    <w:uiPriority w:val="99"/>
+    <w:unhideWhenUsed/>
+    <w:rsid w:val="00DA4E89"/>
+    <w:rPr>
+      <w:color w:val="467886" w:themeColor="hyperlink"/>
+      <w:u w:val="single"/>
+    </w:rPr>
+  </w:style>
+  <w:style w:type="character" w:styleId="UnresolvedMention">
+    <w:name w:val="Unresolved Mention"/>
+    <w:basedOn w:val="DefaultParagraphFont"/>
+    <w:uiPriority w:val="99"/>
+    <w:semiHidden/>
+    <w:unhideWhenUsed/>
+    <w:rsid w:val="00DA4E89"/>
+    <w:rPr>
+      <w:color w:val="605E5C"/>
+      <w:shd w:val="clear" w:color="auto" w:fill="E1DFDD"/>
+    </w:rPr>
+  </w:style>
+  <w:style w:type="character" w:styleId="SubtleEmphasis">
+    <w:name w:val="Subtle Emphasis"/>
+    <w:basedOn w:val="DefaultParagraphFont"/>
+    <w:uiPriority w:val="19"/>
+    <w:qFormat/>
+    <w:rsid w:val="00AB478E"/>
+    <w:rPr>
+      <w:i/>
+      <w:iCs/>
+      <w:color w:val="404040" w:themeColor="text1" w:themeTint="BF"/>
     </w:rPr>
   </w:style>
 </w:styles>

</xml_diff>